<commit_message>
Working code of Modeller
</commit_message>
<xml_diff>
--- a/Daily Report for Modeller.docx
+++ b/Daily Report for Modeller.docx
@@ -1408,10 +1408,10 @@
             <v:path o:extrusionok="f" gradientshapeok="t" o:connecttype="rect"/>
             <o:lock v:ext="edit" aspectratio="t"/>
           </v:shapetype>
-          <v:shape id="_x0000_i1025" type="#_x0000_t75" style="width:76.15pt;height:49.4pt" o:ole="">
+          <v:shape id="_x0000_i1025" type="#_x0000_t75" style="width:76pt;height:49.5pt" o:ole="">
             <v:imagedata r:id="rId8" o:title=""/>
           </v:shape>
-          <o:OLEObject Type="Embed" ProgID="Package" ShapeID="_x0000_i1025" DrawAspect="Icon" ObjectID="_1615377953" r:id="rId9"/>
+          <o:OLEObject Type="Embed" ProgID="Package" ShapeID="_x0000_i1025" DrawAspect="Icon" ObjectID="_1616337845" r:id="rId9"/>
         </w:object>
       </w:r>
     </w:p>
@@ -1817,8 +1817,6 @@
         </w:rPr>
         <w:t>Finally,</w:t>
       </w:r>
-      <w:bookmarkStart w:id="0" w:name="_GoBack"/>
-      <w:bookmarkEnd w:id="0"/>
       <w:r>
         <w:rPr>
           <w:sz w:val="24"/>
@@ -1846,6 +1844,104 @@
         </w:rPr>
         <w:t>Now, there is an error in Model-Single.py</w:t>
       </w:r>
+    </w:p>
+    <w:p>
+      <w:pPr>
+        <w:rPr>
+          <w:sz w:val="24"/>
+          <w:szCs w:val="24"/>
+        </w:rPr>
+      </w:pPr>
+      <w:r>
+        <w:rPr>
+          <w:sz w:val="24"/>
+          <w:szCs w:val="24"/>
+        </w:rPr>
+        <w:t>09-04-2019</w:t>
+      </w:r>
+    </w:p>
+    <w:p>
+      <w:pPr>
+        <w:pStyle w:val="ListParagraph"/>
+        <w:numPr>
+          <w:ilvl w:val="0"/>
+          <w:numId w:val="8"/>
+        </w:numPr>
+        <w:rPr>
+          <w:sz w:val="24"/>
+          <w:szCs w:val="24"/>
+        </w:rPr>
+      </w:pPr>
+      <w:r>
+        <w:rPr>
+          <w:sz w:val="24"/>
+          <w:szCs w:val="24"/>
+        </w:rPr>
+        <w:t xml:space="preserve">One probable solution of </w:t>
+      </w:r>
+      <w:proofErr w:type="spellStart"/>
+      <w:proofErr w:type="gramStart"/>
+      <w:r>
+        <w:rPr>
+          <w:sz w:val="24"/>
+          <w:szCs w:val="24"/>
+        </w:rPr>
+        <w:t>alignment.make</w:t>
+      </w:r>
+      <w:proofErr w:type="spellEnd"/>
+      <w:proofErr w:type="gramEnd"/>
+      <w:r>
+        <w:rPr>
+          <w:sz w:val="24"/>
+          <w:szCs w:val="24"/>
+        </w:rPr>
+        <w:t>() in Align2D is that the PDB (in our case 5a2g.pdb) is in the \PDB\ folder whereas the program is working in the parent folder, Which proves the error to be true , which is “can’t find the PDB file name”.</w:t>
+      </w:r>
+    </w:p>
+    <w:p>
+      <w:pPr>
+        <w:pStyle w:val="ListParagraph"/>
+        <w:numPr>
+          <w:ilvl w:val="1"/>
+          <w:numId w:val="8"/>
+        </w:numPr>
+        <w:rPr>
+          <w:sz w:val="24"/>
+          <w:szCs w:val="24"/>
+        </w:rPr>
+      </w:pPr>
+      <w:r>
+        <w:rPr>
+          <w:sz w:val="24"/>
+          <w:szCs w:val="24"/>
+        </w:rPr>
+        <w:t>For this I wrote code to copy runtime the PDB file in the parent folder (\</w:t>
+      </w:r>
+      <w:proofErr w:type="spellStart"/>
+      <w:r>
+        <w:rPr>
+          <w:sz w:val="24"/>
+          <w:szCs w:val="24"/>
+        </w:rPr>
+        <w:t>OnWorking</w:t>
+      </w:r>
+      <w:proofErr w:type="spellEnd"/>
+      <w:r>
+        <w:rPr>
+          <w:sz w:val="24"/>
+          <w:szCs w:val="24"/>
+        </w:rPr>
+        <w:t>\) and one in the \Output ALI\ for testing purpos</w:t>
+      </w:r>
+      <w:r>
+        <w:rPr>
+          <w:sz w:val="24"/>
+          <w:szCs w:val="24"/>
+        </w:rPr>
+        <w:t>e.</w:t>
+      </w:r>
+      <w:bookmarkStart w:id="0" w:name="_GoBack"/>
+      <w:bookmarkEnd w:id="0"/>
     </w:p>
     <w:sectPr>
       <w:pgSz w:w="12240" w:h="15840"/>
@@ -2517,6 +2613,119 @@
     </w:lvl>
   </w:abstractNum>
   <w:abstractNum w:abstractNumId="6" w15:restartNumberingAfterBreak="0">
+    <w:nsid w:val="6F2660B6"/>
+    <w:multiLevelType w:val="hybridMultilevel"/>
+    <w:tmpl w:val="D47ADDBC"/>
+    <w:lvl w:ilvl="0" w:tplc="04090001">
+      <w:start w:val="1"/>
+      <w:numFmt w:val="bullet"/>
+      <w:lvlText w:val=""/>
+      <w:lvlJc w:val="left"/>
+      <w:pPr>
+        <w:ind w:left="720" w:hanging="360"/>
+      </w:pPr>
+      <w:rPr>
+        <w:rFonts w:ascii="Symbol" w:hAnsi="Symbol" w:hint="default"/>
+      </w:rPr>
+    </w:lvl>
+    <w:lvl w:ilvl="1" w:tplc="04090003">
+      <w:start w:val="1"/>
+      <w:numFmt w:val="bullet"/>
+      <w:lvlText w:val="o"/>
+      <w:lvlJc w:val="left"/>
+      <w:pPr>
+        <w:ind w:left="1440" w:hanging="360"/>
+      </w:pPr>
+      <w:rPr>
+        <w:rFonts w:ascii="Courier New" w:hAnsi="Courier New" w:cs="Courier New" w:hint="default"/>
+      </w:rPr>
+    </w:lvl>
+    <w:lvl w:ilvl="2" w:tplc="04090005" w:tentative="1">
+      <w:start w:val="1"/>
+      <w:numFmt w:val="bullet"/>
+      <w:lvlText w:val=""/>
+      <w:lvlJc w:val="left"/>
+      <w:pPr>
+        <w:ind w:left="2160" w:hanging="360"/>
+      </w:pPr>
+      <w:rPr>
+        <w:rFonts w:ascii="Wingdings" w:hAnsi="Wingdings" w:hint="default"/>
+      </w:rPr>
+    </w:lvl>
+    <w:lvl w:ilvl="3" w:tplc="04090001" w:tentative="1">
+      <w:start w:val="1"/>
+      <w:numFmt w:val="bullet"/>
+      <w:lvlText w:val=""/>
+      <w:lvlJc w:val="left"/>
+      <w:pPr>
+        <w:ind w:left="2880" w:hanging="360"/>
+      </w:pPr>
+      <w:rPr>
+        <w:rFonts w:ascii="Symbol" w:hAnsi="Symbol" w:hint="default"/>
+      </w:rPr>
+    </w:lvl>
+    <w:lvl w:ilvl="4" w:tplc="04090003" w:tentative="1">
+      <w:start w:val="1"/>
+      <w:numFmt w:val="bullet"/>
+      <w:lvlText w:val="o"/>
+      <w:lvlJc w:val="left"/>
+      <w:pPr>
+        <w:ind w:left="3600" w:hanging="360"/>
+      </w:pPr>
+      <w:rPr>
+        <w:rFonts w:ascii="Courier New" w:hAnsi="Courier New" w:cs="Courier New" w:hint="default"/>
+      </w:rPr>
+    </w:lvl>
+    <w:lvl w:ilvl="5" w:tplc="04090005" w:tentative="1">
+      <w:start w:val="1"/>
+      <w:numFmt w:val="bullet"/>
+      <w:lvlText w:val=""/>
+      <w:lvlJc w:val="left"/>
+      <w:pPr>
+        <w:ind w:left="4320" w:hanging="360"/>
+      </w:pPr>
+      <w:rPr>
+        <w:rFonts w:ascii="Wingdings" w:hAnsi="Wingdings" w:hint="default"/>
+      </w:rPr>
+    </w:lvl>
+    <w:lvl w:ilvl="6" w:tplc="04090001" w:tentative="1">
+      <w:start w:val="1"/>
+      <w:numFmt w:val="bullet"/>
+      <w:lvlText w:val=""/>
+      <w:lvlJc w:val="left"/>
+      <w:pPr>
+        <w:ind w:left="5040" w:hanging="360"/>
+      </w:pPr>
+      <w:rPr>
+        <w:rFonts w:ascii="Symbol" w:hAnsi="Symbol" w:hint="default"/>
+      </w:rPr>
+    </w:lvl>
+    <w:lvl w:ilvl="7" w:tplc="04090003" w:tentative="1">
+      <w:start w:val="1"/>
+      <w:numFmt w:val="bullet"/>
+      <w:lvlText w:val="o"/>
+      <w:lvlJc w:val="left"/>
+      <w:pPr>
+        <w:ind w:left="5760" w:hanging="360"/>
+      </w:pPr>
+      <w:rPr>
+        <w:rFonts w:ascii="Courier New" w:hAnsi="Courier New" w:cs="Courier New" w:hint="default"/>
+      </w:rPr>
+    </w:lvl>
+    <w:lvl w:ilvl="8" w:tplc="04090005" w:tentative="1">
+      <w:start w:val="1"/>
+      <w:numFmt w:val="bullet"/>
+      <w:lvlText w:val=""/>
+      <w:lvlJc w:val="left"/>
+      <w:pPr>
+        <w:ind w:left="6480" w:hanging="360"/>
+      </w:pPr>
+      <w:rPr>
+        <w:rFonts w:ascii="Wingdings" w:hAnsi="Wingdings" w:hint="default"/>
+      </w:rPr>
+    </w:lvl>
+  </w:abstractNum>
+  <w:abstractNum w:abstractNumId="7" w15:restartNumberingAfterBreak="0">
     <w:nsid w:val="7F0402D6"/>
     <w:multiLevelType w:val="hybridMultilevel"/>
     <w:tmpl w:val="96AA7C10"/>
@@ -2645,10 +2854,13 @@
     <w:abstractNumId w:val="5"/>
   </w:num>
   <w:num w:numId="6">
-    <w:abstractNumId w:val="6"/>
+    <w:abstractNumId w:val="7"/>
   </w:num>
   <w:num w:numId="7">
     <w:abstractNumId w:val="2"/>
+  </w:num>
+  <w:num w:numId="8">
+    <w:abstractNumId w:val="6"/>
   </w:num>
 </w:numbering>
 </file>

</xml_diff>

<commit_message>
ALI btn, code refined, working
</commit_message>
<xml_diff>
--- a/Daily Report for Modeller.docx
+++ b/Daily Report for Modeller.docx
@@ -1408,10 +1408,10 @@
             <v:path o:extrusionok="f" gradientshapeok="t" o:connecttype="rect"/>
             <o:lock v:ext="edit" aspectratio="t"/>
           </v:shapetype>
-          <v:shape id="_x0000_i1025" type="#_x0000_t75" style="width:76pt;height:49.5pt" o:ole="">
+          <v:shape id="_x0000_i1025" type="#_x0000_t75" style="width:76.2pt;height:49.2pt" o:ole="">
             <v:imagedata r:id="rId9" o:title=""/>
           </v:shape>
-          <o:OLEObject Type="Embed" ProgID="Package" ShapeID="_x0000_i1025" DrawAspect="Icon" ObjectID="_1616417138" r:id="rId10"/>
+          <o:OLEObject Type="Embed" ProgID="Package" ShapeID="_x0000_i1025" DrawAspect="Icon" ObjectID="_1617706411" r:id="rId10"/>
         </w:object>
       </w:r>
     </w:p>
@@ -2155,14 +2155,283 @@
     </w:p>
     <w:p>
       <w:pPr>
-        <w:ind w:left="1080"/>
-        <w:rPr>
-          <w:sz w:val="24"/>
-          <w:szCs w:val="24"/>
-        </w:rPr>
-      </w:pPr>
+        <w:rPr>
+          <w:sz w:val="24"/>
+          <w:szCs w:val="24"/>
+        </w:rPr>
+      </w:pPr>
+    </w:p>
+    <w:p>
+      <w:pPr>
+        <w:rPr>
+          <w:sz w:val="24"/>
+          <w:szCs w:val="24"/>
+        </w:rPr>
+      </w:pPr>
+    </w:p>
+    <w:p>
+      <w:pPr>
+        <w:rPr>
+          <w:sz w:val="24"/>
+          <w:szCs w:val="24"/>
+        </w:rPr>
+      </w:pPr>
+      <w:r>
+        <w:rPr>
+          <w:sz w:val="24"/>
+          <w:szCs w:val="24"/>
+        </w:rPr>
+        <w:lastRenderedPageBreak/>
+        <w:t>24-04-2019</w:t>
+      </w:r>
+    </w:p>
+    <w:p>
+      <w:pPr>
+        <w:pStyle w:val="ListParagraph"/>
+        <w:numPr>
+          <w:ilvl w:val="0"/>
+          <w:numId w:val="9"/>
+        </w:numPr>
+        <w:rPr>
+          <w:sz w:val="24"/>
+          <w:szCs w:val="24"/>
+        </w:rPr>
+      </w:pPr>
+      <w:r>
+        <w:rPr>
+          <w:sz w:val="24"/>
+          <w:szCs w:val="24"/>
+        </w:rPr>
+        <w:t>Refined Open ALI/</w:t>
+      </w:r>
+      <w:proofErr w:type="spellStart"/>
+      <w:r>
+        <w:rPr>
+          <w:sz w:val="24"/>
+          <w:szCs w:val="24"/>
+        </w:rPr>
+        <w:t>Fasta</w:t>
+      </w:r>
+      <w:proofErr w:type="spellEnd"/>
+      <w:r>
+        <w:rPr>
+          <w:sz w:val="24"/>
+          <w:szCs w:val="24"/>
+        </w:rPr>
+        <w:t xml:space="preserve"> files button.</w:t>
+      </w:r>
+    </w:p>
+    <w:p>
+      <w:pPr>
+        <w:pStyle w:val="ListParagraph"/>
+        <w:numPr>
+          <w:ilvl w:val="0"/>
+          <w:numId w:val="9"/>
+        </w:numPr>
+        <w:rPr>
+          <w:sz w:val="24"/>
+          <w:szCs w:val="24"/>
+        </w:rPr>
+      </w:pPr>
+      <w:r>
+        <w:rPr>
+          <w:sz w:val="24"/>
+          <w:szCs w:val="24"/>
+        </w:rPr>
+        <w:t>Refined directory folder making</w:t>
+      </w:r>
+      <w:r>
+        <w:rPr>
+          <w:sz w:val="24"/>
+          <w:szCs w:val="24"/>
+        </w:rPr>
+        <w:t xml:space="preserve"> </w:t>
+      </w:r>
+      <w:r>
+        <w:rPr>
+          <w:sz w:val="24"/>
+          <w:szCs w:val="24"/>
+        </w:rPr>
+        <w:t>code.</w:t>
+      </w:r>
+    </w:p>
+    <w:p>
+      <w:pPr>
+        <w:rPr>
+          <w:sz w:val="24"/>
+          <w:szCs w:val="24"/>
+        </w:rPr>
+      </w:pPr>
+      <w:r>
+        <w:rPr>
+          <w:sz w:val="24"/>
+          <w:szCs w:val="24"/>
+        </w:rPr>
+        <w:t>25</w:t>
+      </w:r>
+      <w:r>
+        <w:rPr>
+          <w:sz w:val="24"/>
+          <w:szCs w:val="24"/>
+        </w:rPr>
+        <w:t>-04-2019</w:t>
+      </w:r>
+    </w:p>
+    <w:p>
+      <w:pPr>
+        <w:pStyle w:val="ListParagraph"/>
+        <w:numPr>
+          <w:ilvl w:val="0"/>
+          <w:numId w:val="9"/>
+        </w:numPr>
+        <w:rPr>
+          <w:sz w:val="24"/>
+          <w:szCs w:val="24"/>
+        </w:rPr>
+      </w:pPr>
+      <w:r>
+        <w:rPr>
+          <w:sz w:val="24"/>
+          <w:szCs w:val="24"/>
+        </w:rPr>
+        <w:t>Refin</w:t>
+      </w:r>
+      <w:r>
+        <w:rPr>
+          <w:sz w:val="24"/>
+          <w:szCs w:val="24"/>
+        </w:rPr>
+        <w:t>ing</w:t>
+      </w:r>
+      <w:r>
+        <w:rPr>
+          <w:sz w:val="24"/>
+          <w:szCs w:val="24"/>
+        </w:rPr>
+        <w:t xml:space="preserve"> Open ALI/</w:t>
+      </w:r>
+      <w:proofErr w:type="spellStart"/>
+      <w:r>
+        <w:rPr>
+          <w:sz w:val="24"/>
+          <w:szCs w:val="24"/>
+        </w:rPr>
+        <w:t>Fasta</w:t>
+      </w:r>
+      <w:proofErr w:type="spellEnd"/>
+      <w:r>
+        <w:rPr>
+          <w:sz w:val="24"/>
+          <w:szCs w:val="24"/>
+        </w:rPr>
+        <w:t xml:space="preserve"> files button.</w:t>
+      </w:r>
+    </w:p>
+    <w:p>
+      <w:pPr>
+        <w:pStyle w:val="ListParagraph"/>
+        <w:numPr>
+          <w:ilvl w:val="0"/>
+          <w:numId w:val="9"/>
+        </w:numPr>
+        <w:rPr>
+          <w:sz w:val="24"/>
+          <w:szCs w:val="24"/>
+        </w:rPr>
+      </w:pPr>
+      <w:r>
+        <w:rPr>
+          <w:sz w:val="24"/>
+          <w:szCs w:val="24"/>
+        </w:rPr>
+        <w:t xml:space="preserve">Evaluate-model is working as the files are now moving to </w:t>
+      </w:r>
+      <w:proofErr w:type="spellStart"/>
+      <w:r>
+        <w:rPr>
+          <w:sz w:val="24"/>
+          <w:szCs w:val="24"/>
+        </w:rPr>
+        <w:t>there</w:t>
+      </w:r>
+      <w:proofErr w:type="spellEnd"/>
+      <w:r>
+        <w:rPr>
+          <w:sz w:val="24"/>
+          <w:szCs w:val="24"/>
+        </w:rPr>
+        <w:t xml:space="preserve"> expected location.</w:t>
+      </w:r>
+    </w:p>
+    <w:p>
+      <w:pPr>
+        <w:pStyle w:val="ListParagraph"/>
+        <w:numPr>
+          <w:ilvl w:val="0"/>
+          <w:numId w:val="9"/>
+        </w:numPr>
+        <w:rPr>
+          <w:sz w:val="24"/>
+          <w:szCs w:val="24"/>
+        </w:rPr>
+      </w:pPr>
+      <w:r>
+        <w:rPr>
+          <w:sz w:val="24"/>
+          <w:szCs w:val="24"/>
+        </w:rPr>
+        <w:t>Open/ALI files button should be removed, and all the files directly are in the folder should be copied on expected folder.</w:t>
+      </w:r>
+    </w:p>
+    <w:p>
+      <w:pPr>
+        <w:pStyle w:val="ListParagraph"/>
+        <w:numPr>
+          <w:ilvl w:val="0"/>
+          <w:numId w:val="9"/>
+        </w:numPr>
+        <w:rPr>
+          <w:sz w:val="24"/>
+          <w:szCs w:val="24"/>
+        </w:rPr>
+      </w:pPr>
+      <w:r>
+        <w:rPr>
+          <w:sz w:val="24"/>
+          <w:szCs w:val="24"/>
+        </w:rPr>
+        <w:t>There should be output folder instead of Data folder in the parent directory.</w:t>
+      </w:r>
+    </w:p>
+    <w:p>
+      <w:pPr>
+        <w:pStyle w:val="ListParagraph"/>
+        <w:numPr>
+          <w:ilvl w:val="0"/>
+          <w:numId w:val="9"/>
+        </w:numPr>
+        <w:rPr>
+          <w:sz w:val="24"/>
+          <w:szCs w:val="24"/>
+        </w:rPr>
+      </w:pPr>
+      <w:r>
+        <w:rPr>
+          <w:sz w:val="24"/>
+          <w:szCs w:val="24"/>
+        </w:rPr>
+        <w:t>Alignments folder is named Inputs now.</w:t>
+      </w:r>
       <w:bookmarkStart w:id="0" w:name="_GoBack"/>
       <w:bookmarkEnd w:id="0"/>
+    </w:p>
+    <w:p>
+      <w:pPr>
+        <w:rPr>
+          <w:sz w:val="24"/>
+          <w:szCs w:val="24"/>
+        </w:rPr>
+      </w:pPr>
     </w:p>
     <w:sectPr>
       <w:pgSz w:w="12240" w:h="15840"/>
@@ -2290,6 +2559,119 @@
     </w:lvl>
   </w:abstractNum>
   <w:abstractNum w:abstractNumId="1" w15:restartNumberingAfterBreak="0">
+    <w:nsid w:val="2C4E5A5B"/>
+    <w:multiLevelType w:val="hybridMultilevel"/>
+    <w:tmpl w:val="3E7EF8B0"/>
+    <w:lvl w:ilvl="0" w:tplc="04090001">
+      <w:start w:val="1"/>
+      <w:numFmt w:val="bullet"/>
+      <w:lvlText w:val=""/>
+      <w:lvlJc w:val="left"/>
+      <w:pPr>
+        <w:ind w:left="720" w:hanging="360"/>
+      </w:pPr>
+      <w:rPr>
+        <w:rFonts w:ascii="Symbol" w:hAnsi="Symbol" w:hint="default"/>
+      </w:rPr>
+    </w:lvl>
+    <w:lvl w:ilvl="1" w:tplc="04090003" w:tentative="1">
+      <w:start w:val="1"/>
+      <w:numFmt w:val="bullet"/>
+      <w:lvlText w:val="o"/>
+      <w:lvlJc w:val="left"/>
+      <w:pPr>
+        <w:ind w:left="1440" w:hanging="360"/>
+      </w:pPr>
+      <w:rPr>
+        <w:rFonts w:ascii="Courier New" w:hAnsi="Courier New" w:cs="Courier New" w:hint="default"/>
+      </w:rPr>
+    </w:lvl>
+    <w:lvl w:ilvl="2" w:tplc="04090005" w:tentative="1">
+      <w:start w:val="1"/>
+      <w:numFmt w:val="bullet"/>
+      <w:lvlText w:val=""/>
+      <w:lvlJc w:val="left"/>
+      <w:pPr>
+        <w:ind w:left="2160" w:hanging="360"/>
+      </w:pPr>
+      <w:rPr>
+        <w:rFonts w:ascii="Wingdings" w:hAnsi="Wingdings" w:hint="default"/>
+      </w:rPr>
+    </w:lvl>
+    <w:lvl w:ilvl="3" w:tplc="04090001" w:tentative="1">
+      <w:start w:val="1"/>
+      <w:numFmt w:val="bullet"/>
+      <w:lvlText w:val=""/>
+      <w:lvlJc w:val="left"/>
+      <w:pPr>
+        <w:ind w:left="2880" w:hanging="360"/>
+      </w:pPr>
+      <w:rPr>
+        <w:rFonts w:ascii="Symbol" w:hAnsi="Symbol" w:hint="default"/>
+      </w:rPr>
+    </w:lvl>
+    <w:lvl w:ilvl="4" w:tplc="04090003" w:tentative="1">
+      <w:start w:val="1"/>
+      <w:numFmt w:val="bullet"/>
+      <w:lvlText w:val="o"/>
+      <w:lvlJc w:val="left"/>
+      <w:pPr>
+        <w:ind w:left="3600" w:hanging="360"/>
+      </w:pPr>
+      <w:rPr>
+        <w:rFonts w:ascii="Courier New" w:hAnsi="Courier New" w:cs="Courier New" w:hint="default"/>
+      </w:rPr>
+    </w:lvl>
+    <w:lvl w:ilvl="5" w:tplc="04090005" w:tentative="1">
+      <w:start w:val="1"/>
+      <w:numFmt w:val="bullet"/>
+      <w:lvlText w:val=""/>
+      <w:lvlJc w:val="left"/>
+      <w:pPr>
+        <w:ind w:left="4320" w:hanging="360"/>
+      </w:pPr>
+      <w:rPr>
+        <w:rFonts w:ascii="Wingdings" w:hAnsi="Wingdings" w:hint="default"/>
+      </w:rPr>
+    </w:lvl>
+    <w:lvl w:ilvl="6" w:tplc="04090001" w:tentative="1">
+      <w:start w:val="1"/>
+      <w:numFmt w:val="bullet"/>
+      <w:lvlText w:val=""/>
+      <w:lvlJc w:val="left"/>
+      <w:pPr>
+        <w:ind w:left="5040" w:hanging="360"/>
+      </w:pPr>
+      <w:rPr>
+        <w:rFonts w:ascii="Symbol" w:hAnsi="Symbol" w:hint="default"/>
+      </w:rPr>
+    </w:lvl>
+    <w:lvl w:ilvl="7" w:tplc="04090003" w:tentative="1">
+      <w:start w:val="1"/>
+      <w:numFmt w:val="bullet"/>
+      <w:lvlText w:val="o"/>
+      <w:lvlJc w:val="left"/>
+      <w:pPr>
+        <w:ind w:left="5760" w:hanging="360"/>
+      </w:pPr>
+      <w:rPr>
+        <w:rFonts w:ascii="Courier New" w:hAnsi="Courier New" w:cs="Courier New" w:hint="default"/>
+      </w:rPr>
+    </w:lvl>
+    <w:lvl w:ilvl="8" w:tplc="04090005" w:tentative="1">
+      <w:start w:val="1"/>
+      <w:numFmt w:val="bullet"/>
+      <w:lvlText w:val=""/>
+      <w:lvlJc w:val="left"/>
+      <w:pPr>
+        <w:ind w:left="6480" w:hanging="360"/>
+      </w:pPr>
+      <w:rPr>
+        <w:rFonts w:ascii="Wingdings" w:hAnsi="Wingdings" w:hint="default"/>
+      </w:rPr>
+    </w:lvl>
+  </w:abstractNum>
+  <w:abstractNum w:abstractNumId="2" w15:restartNumberingAfterBreak="0">
     <w:nsid w:val="32941008"/>
     <w:multiLevelType w:val="hybridMultilevel"/>
     <w:tmpl w:val="E3E43CEA"/>
@@ -2402,7 +2784,7 @@
       </w:rPr>
     </w:lvl>
   </w:abstractNum>
-  <w:abstractNum w:abstractNumId="2" w15:restartNumberingAfterBreak="0">
+  <w:abstractNum w:abstractNumId="3" w15:restartNumberingAfterBreak="0">
     <w:nsid w:val="35D03C38"/>
     <w:multiLevelType w:val="hybridMultilevel"/>
     <w:tmpl w:val="FBC4100E"/>
@@ -2515,7 +2897,7 @@
       </w:rPr>
     </w:lvl>
   </w:abstractNum>
-  <w:abstractNum w:abstractNumId="3" w15:restartNumberingAfterBreak="0">
+  <w:abstractNum w:abstractNumId="4" w15:restartNumberingAfterBreak="0">
     <w:nsid w:val="41C90D0D"/>
     <w:multiLevelType w:val="hybridMultilevel"/>
     <w:tmpl w:val="04128A50"/>
@@ -2607,7 +2989,7 @@
       </w:pPr>
     </w:lvl>
   </w:abstractNum>
-  <w:abstractNum w:abstractNumId="4" w15:restartNumberingAfterBreak="0">
+  <w:abstractNum w:abstractNumId="5" w15:restartNumberingAfterBreak="0">
     <w:nsid w:val="4D5741FD"/>
     <w:multiLevelType w:val="hybridMultilevel"/>
     <w:tmpl w:val="7BB2CB5A"/>
@@ -2720,7 +3102,7 @@
       </w:rPr>
     </w:lvl>
   </w:abstractNum>
-  <w:abstractNum w:abstractNumId="5" w15:restartNumberingAfterBreak="0">
+  <w:abstractNum w:abstractNumId="6" w15:restartNumberingAfterBreak="0">
     <w:nsid w:val="62496914"/>
     <w:multiLevelType w:val="hybridMultilevel"/>
     <w:tmpl w:val="091848E6"/>
@@ -2833,7 +3215,7 @@
       </w:rPr>
     </w:lvl>
   </w:abstractNum>
-  <w:abstractNum w:abstractNumId="6" w15:restartNumberingAfterBreak="0">
+  <w:abstractNum w:abstractNumId="7" w15:restartNumberingAfterBreak="0">
     <w:nsid w:val="6F2660B6"/>
     <w:multiLevelType w:val="hybridMultilevel"/>
     <w:tmpl w:val="888CCD90"/>
@@ -2946,7 +3328,7 @@
       </w:rPr>
     </w:lvl>
   </w:abstractNum>
-  <w:abstractNum w:abstractNumId="7" w15:restartNumberingAfterBreak="0">
+  <w:abstractNum w:abstractNumId="8" w15:restartNumberingAfterBreak="0">
     <w:nsid w:val="7F0402D6"/>
     <w:multiLevelType w:val="hybridMultilevel"/>
     <w:tmpl w:val="96AA7C10"/>
@@ -3063,25 +3445,28 @@
     <w:abstractNumId w:val="0"/>
   </w:num>
   <w:num w:numId="2">
-    <w:abstractNumId w:val="1"/>
+    <w:abstractNumId w:val="2"/>
   </w:num>
   <w:num w:numId="3">
+    <w:abstractNumId w:val="4"/>
+  </w:num>
+  <w:num w:numId="4">
+    <w:abstractNumId w:val="5"/>
+  </w:num>
+  <w:num w:numId="5">
+    <w:abstractNumId w:val="6"/>
+  </w:num>
+  <w:num w:numId="6">
+    <w:abstractNumId w:val="8"/>
+  </w:num>
+  <w:num w:numId="7">
     <w:abstractNumId w:val="3"/>
   </w:num>
-  <w:num w:numId="4">
-    <w:abstractNumId w:val="4"/>
-  </w:num>
-  <w:num w:numId="5">
-    <w:abstractNumId w:val="5"/>
-  </w:num>
-  <w:num w:numId="6">
+  <w:num w:numId="8">
     <w:abstractNumId w:val="7"/>
   </w:num>
-  <w:num w:numId="7">
-    <w:abstractNumId w:val="2"/>
-  </w:num>
-  <w:num w:numId="8">
-    <w:abstractNumId w:val="6"/>
+  <w:num w:numId="9">
+    <w:abstractNumId w:val="1"/>
   </w:num>
 </w:numbering>
 </file>
@@ -3874,7 +4259,7 @@
 </file>
 
 <file path=customXml/itemProps1.xml><?xml version="1.0" encoding="utf-8"?>
-<ds:datastoreItem xmlns:ds="http://schemas.openxmlformats.org/officeDocument/2006/customXml" ds:itemID="{D3D36DED-AD82-403C-A094-F9C7C31DED0C}">
+<ds:datastoreItem xmlns:ds="http://schemas.openxmlformats.org/officeDocument/2006/customXml" ds:itemID="{EE6FDE6A-727F-4D04-AF55-36D4E2914B5D}">
   <ds:schemaRefs>
     <ds:schemaRef ds:uri="http://schemas.openxmlformats.org/officeDocument/2006/bibliography"/>
   </ds:schemaRefs>

</xml_diff>